<commit_message>
Fix 1 type error in report
</commit_message>
<xml_diff>
--- a/python_minesweeper/doc/Report.docx
+++ b/python_minesweeper/doc/Report.docx
@@ -557,7 +557,6 @@
         </w:rPr>
         <w:t xml:space="preserve"> </w:t>
       </w:r>
-      <w:proofErr w:type="spellStart"/>
       <w:r>
         <w:rPr>
           <w:rFonts w:ascii="Times New Roman" w:hAnsi="Times New Roman" w:cs="Times New Roman"/>
@@ -565,17 +564,7 @@
           <w:sz w:val="28"/>
           <w:szCs w:val="32"/>
         </w:rPr>
-        <w:t>Trần</w:t>
-      </w:r>
-      <w:proofErr w:type="spellEnd"/>
-      <w:r>
-        <w:rPr>
-          <w:rFonts w:ascii="Times New Roman" w:hAnsi="Times New Roman" w:cs="Times New Roman"/>
-          <w:i/>
-          <w:sz w:val="28"/>
-          <w:szCs w:val="32"/>
-        </w:rPr>
-        <w:t xml:space="preserve"> Thanh Tùng</w:t>
+        <w:t>Trần Thanh Tùng</w:t>
       </w:r>
     </w:p>
     <w:p>
@@ -621,7 +610,6 @@
         </w:rPr>
         <w:t xml:space="preserve"> </w:t>
       </w:r>
-      <w:proofErr w:type="spellStart"/>
       <w:r>
         <w:rPr>
           <w:rFonts w:ascii="Times New Roman" w:hAnsi="Times New Roman" w:cs="Times New Roman"/>
@@ -629,17 +617,7 @@
           <w:sz w:val="28"/>
           <w:szCs w:val="32"/>
         </w:rPr>
-        <w:t>Trần</w:t>
-      </w:r>
-      <w:proofErr w:type="spellEnd"/>
-      <w:r>
-        <w:rPr>
-          <w:rFonts w:ascii="Times New Roman" w:hAnsi="Times New Roman" w:cs="Times New Roman"/>
-          <w:i/>
-          <w:sz w:val="28"/>
-          <w:szCs w:val="32"/>
-        </w:rPr>
-        <w:t xml:space="preserve"> Thanh Tùng</w:t>
+        <w:t>Trần Thanh Tùng</w:t>
       </w:r>
     </w:p>
     <w:p>
@@ -2280,25 +2258,7 @@
           <w:sz w:val="24"/>
           <w:szCs w:val="32"/>
         </w:rPr>
-        <w:t xml:space="preserve">, we </w:t>
-      </w:r>
-      <w:proofErr w:type="gramStart"/>
-      <w:r>
-        <w:rPr>
-          <w:rFonts w:ascii="Times New Roman" w:hAnsi="Times New Roman" w:cs="Times New Roman"/>
-          <w:sz w:val="24"/>
-          <w:szCs w:val="32"/>
-        </w:rPr>
-        <w:t>has</w:t>
-      </w:r>
-      <w:proofErr w:type="gramEnd"/>
-      <w:r>
-        <w:rPr>
-          <w:rFonts w:ascii="Times New Roman" w:hAnsi="Times New Roman" w:cs="Times New Roman"/>
-          <w:sz w:val="24"/>
-          <w:szCs w:val="32"/>
-        </w:rPr>
-        <w:t xml:space="preserve"> built a small game </w:t>
+        <w:t xml:space="preserve">, we has built a small game </w:t>
       </w:r>
       <w:r>
         <w:rPr>
@@ -2338,79 +2298,7 @@
           <w:sz w:val="24"/>
           <w:szCs w:val="32"/>
         </w:rPr>
-        <w:t xml:space="preserve">This adaptive game was written in Python 3.7 along with some support from built-in modules (time, </w:t>
-      </w:r>
-      <w:proofErr w:type="spellStart"/>
-      <w:r>
-        <w:rPr>
-          <w:rFonts w:ascii="Times New Roman" w:hAnsi="Times New Roman" w:cs="Times New Roman"/>
-          <w:sz w:val="24"/>
-          <w:szCs w:val="32"/>
-        </w:rPr>
-        <w:t>os</w:t>
-      </w:r>
-      <w:proofErr w:type="spellEnd"/>
-      <w:r>
-        <w:rPr>
-          <w:rFonts w:ascii="Times New Roman" w:hAnsi="Times New Roman" w:cs="Times New Roman"/>
-          <w:sz w:val="24"/>
-          <w:szCs w:val="32"/>
-        </w:rPr>
-        <w:t xml:space="preserve">, sys, logging, </w:t>
-      </w:r>
-      <w:proofErr w:type="spellStart"/>
-      <w:r>
-        <w:rPr>
-          <w:rFonts w:ascii="Times New Roman" w:hAnsi="Times New Roman" w:cs="Times New Roman"/>
-          <w:sz w:val="24"/>
-          <w:szCs w:val="32"/>
-        </w:rPr>
-        <w:t>cProfile</w:t>
-      </w:r>
-      <w:proofErr w:type="spellEnd"/>
-      <w:r>
-        <w:rPr>
-          <w:rFonts w:ascii="Times New Roman" w:hAnsi="Times New Roman" w:cs="Times New Roman"/>
-          <w:sz w:val="24"/>
-          <w:szCs w:val="32"/>
-        </w:rPr>
-        <w:t>), Python-based packages (</w:t>
-      </w:r>
-      <w:proofErr w:type="spellStart"/>
-      <w:r>
-        <w:rPr>
-          <w:rFonts w:ascii="Times New Roman" w:hAnsi="Times New Roman" w:cs="Times New Roman"/>
-          <w:sz w:val="24"/>
-          <w:szCs w:val="32"/>
-        </w:rPr>
-        <w:t>Numpy</w:t>
-      </w:r>
-      <w:proofErr w:type="spellEnd"/>
-      <w:r>
-        <w:rPr>
-          <w:rFonts w:ascii="Times New Roman" w:hAnsi="Times New Roman" w:cs="Times New Roman"/>
-          <w:sz w:val="24"/>
-          <w:szCs w:val="32"/>
-        </w:rPr>
-        <w:t xml:space="preserve">, </w:t>
-      </w:r>
-      <w:proofErr w:type="spellStart"/>
-      <w:r>
-        <w:rPr>
-          <w:rFonts w:ascii="Times New Roman" w:hAnsi="Times New Roman" w:cs="Times New Roman"/>
-          <w:sz w:val="24"/>
-          <w:szCs w:val="32"/>
-        </w:rPr>
-        <w:t>memory_profiler</w:t>
-      </w:r>
-      <w:proofErr w:type="spellEnd"/>
-      <w:r>
-        <w:rPr>
-          <w:rFonts w:ascii="Times New Roman" w:hAnsi="Times New Roman" w:cs="Times New Roman"/>
-          <w:sz w:val="24"/>
-          <w:szCs w:val="32"/>
-        </w:rPr>
-        <w:t xml:space="preserve">), threading GUI (PyQt5) and distributed via BSD-3 Open-source License. Differed from many “Minesweeper” games online, we have implemented extra Undo/Redo Function via Stack, Graph Flowing </w:t>
+        <w:t xml:space="preserve">This adaptive game was written in Python 3.7 along with some support from built-in modules (time, os, sys, logging, cProfile), Python-based packages (Numpy, memory_profiler), threading GUI (PyQt5) and distributed via BSD-3 Open-source License. Differed from many “Minesweeper” games online, we have implemented extra Undo/Redo Function via Stack, Graph Flowing </w:t>
       </w:r>
       <w:r>
         <w:rPr>
@@ -2434,7 +2322,23 @@
           <w:sz w:val="24"/>
           <w:szCs w:val="32"/>
         </w:rPr>
-        <w:t xml:space="preserve"> an executable file available for user’s convenience.</w:t>
+        <w:t xml:space="preserve"> an executable file</w:t>
+      </w:r>
+      <w:r>
+        <w:rPr>
+          <w:rFonts w:ascii="Times New Roman" w:hAnsi="Times New Roman" w:cs="Times New Roman"/>
+          <w:sz w:val="24"/>
+          <w:szCs w:val="32"/>
+        </w:rPr>
+        <w:t xml:space="preserve"> is</w:t>
+      </w:r>
+      <w:r>
+        <w:rPr>
+          <w:rFonts w:ascii="Times New Roman" w:hAnsi="Times New Roman" w:cs="Times New Roman"/>
+          <w:sz w:val="24"/>
+          <w:szCs w:val="32"/>
+        </w:rPr>
+        <w:t xml:space="preserve"> available for user’s convenience.</w:t>
       </w:r>
     </w:p>
     <w:p>
@@ -2569,25 +2473,7 @@
           <w:sz w:val="24"/>
           <w:szCs w:val="24"/>
         </w:rPr>
-        <w:t xml:space="preserve">: This feature is executed when user clicks on an empty (zero-value) node. It would expand until the </w:t>
-      </w:r>
-      <w:proofErr w:type="spellStart"/>
-      <w:r>
-        <w:rPr>
-          <w:rFonts w:ascii="Times New Roman" w:hAnsi="Times New Roman" w:cs="Times New Roman"/>
-          <w:sz w:val="24"/>
-          <w:szCs w:val="24"/>
-        </w:rPr>
-        <w:t>there</w:t>
-      </w:r>
-      <w:proofErr w:type="spellEnd"/>
-      <w:r>
-        <w:rPr>
-          <w:rFonts w:ascii="Times New Roman" w:hAnsi="Times New Roman" w:cs="Times New Roman"/>
-          <w:sz w:val="24"/>
-          <w:szCs w:val="24"/>
-        </w:rPr>
-        <w:t xml:space="preserve"> are a boundary that blocks its expansion.</w:t>
+        <w:t>: This feature is executed when user clicks on an empty (zero-value) node. It would expand until the there are a boundary that blocks its expansion.</w:t>
       </w:r>
       <w:r>
         <w:rPr>
@@ -2979,25 +2865,7 @@
           <w:sz w:val="24"/>
           <w:szCs w:val="24"/>
         </w:rPr>
-        <w:t xml:space="preserve">This pattern was implemented </w:t>
-      </w:r>
-      <w:proofErr w:type="spellStart"/>
-      <w:r>
-        <w:rPr>
-          <w:rFonts w:ascii="Times New Roman" w:hAnsi="Times New Roman" w:cs="Times New Roman"/>
-          <w:sz w:val="24"/>
-          <w:szCs w:val="24"/>
-        </w:rPr>
-        <w:t>through out</w:t>
-      </w:r>
-      <w:proofErr w:type="spellEnd"/>
-      <w:r>
-        <w:rPr>
-          <w:rFonts w:ascii="Times New Roman" w:hAnsi="Times New Roman" w:cs="Times New Roman"/>
-          <w:sz w:val="24"/>
-          <w:szCs w:val="24"/>
-        </w:rPr>
-        <w:t xml:space="preserve"> the project (all classes) to ensure that each object was run by its own and dependency state was transferred by message.</w:t>
+        <w:t>This pattern was implemented through out the project (all classes) to ensure that each object was run by its own and dependency state was transferred by message.</w:t>
       </w:r>
       <w:r>
         <w:rPr>
@@ -3049,25 +2917,7 @@
           <w:sz w:val="24"/>
           <w:szCs w:val="24"/>
         </w:rPr>
-        <w:t xml:space="preserve"> Differed from normal situation when we need observer class to connect two object and transfer every </w:t>
-      </w:r>
-      <w:proofErr w:type="gramStart"/>
-      <w:r>
-        <w:rPr>
-          <w:rFonts w:ascii="Times New Roman" w:hAnsi="Times New Roman" w:cs="Times New Roman"/>
-          <w:sz w:val="24"/>
-          <w:szCs w:val="24"/>
-        </w:rPr>
-        <w:t>messages</w:t>
-      </w:r>
-      <w:proofErr w:type="gramEnd"/>
-      <w:r>
-        <w:rPr>
-          <w:rFonts w:ascii="Times New Roman" w:hAnsi="Times New Roman" w:cs="Times New Roman"/>
-          <w:sz w:val="24"/>
-          <w:szCs w:val="24"/>
-        </w:rPr>
-        <w:t>, we used “Interface” as the Observer which binding the “minesweeper” logic</w:t>
+        <w:t xml:space="preserve"> Differed from normal situation when we need observer class to connect two object and transfer every messages, we used “Interface” as the Observer which binding the “minesweeper” logic</w:t>
       </w:r>
     </w:p>
     <w:p>
@@ -3225,7 +3075,6 @@
           <w:szCs w:val="24"/>
         </w:rPr>
       </w:pPr>
-      <w:proofErr w:type="spellStart"/>
       <w:r>
         <w:rPr>
           <w:rFonts w:ascii="Times New Roman" w:hAnsi="Times New Roman" w:cs="Times New Roman"/>
@@ -3234,9 +3083,16 @@
           <w:sz w:val="24"/>
           <w:szCs w:val="24"/>
         </w:rPr>
-        <w:t>HashTable</w:t>
-      </w:r>
-      <w:proofErr w:type="spellEnd"/>
+        <w:t>HashTable (Python Dictionary)</w:t>
+      </w:r>
+      <w:r>
+        <w:rPr>
+          <w:rFonts w:ascii="Times New Roman" w:hAnsi="Times New Roman" w:cs="Times New Roman"/>
+          <w:sz w:val="24"/>
+          <w:szCs w:val="24"/>
+        </w:rPr>
+        <w:t>: Store information that would be used at “</w:t>
+      </w:r>
       <w:r>
         <w:rPr>
           <w:rFonts w:ascii="Times New Roman" w:hAnsi="Times New Roman" w:cs="Times New Roman"/>
@@ -3245,7 +3101,7 @@
           <w:sz w:val="24"/>
           <w:szCs w:val="24"/>
         </w:rPr>
-        <w:t xml:space="preserve"> (Python Dictionary)</w:t>
+        <w:t>minesweeper</w:t>
       </w:r>
       <w:r>
         <w:rPr>
@@ -3253,7 +3109,7 @@
           <w:sz w:val="24"/>
           <w:szCs w:val="24"/>
         </w:rPr>
-        <w:t>: Store information that would be used at “</w:t>
+        <w:t>” class, “</w:t>
       </w:r>
       <w:r>
         <w:rPr>
@@ -3263,7 +3119,7 @@
           <w:sz w:val="24"/>
           <w:szCs w:val="24"/>
         </w:rPr>
-        <w:t>minesweeper</w:t>
+        <w:t>node</w:t>
       </w:r>
       <w:r>
         <w:rPr>
@@ -3271,61 +3127,7 @@
           <w:sz w:val="24"/>
           <w:szCs w:val="24"/>
         </w:rPr>
-        <w:t>” class, “</w:t>
-      </w:r>
-      <w:r>
-        <w:rPr>
-          <w:rFonts w:ascii="Times New Roman" w:hAnsi="Times New Roman" w:cs="Times New Roman"/>
-          <w:i/>
-          <w:iCs/>
-          <w:sz w:val="24"/>
-          <w:szCs w:val="24"/>
-        </w:rPr>
-        <w:t>node</w:t>
-      </w:r>
-      <w:r>
-        <w:rPr>
-          <w:rFonts w:ascii="Times New Roman" w:hAnsi="Times New Roman" w:cs="Times New Roman"/>
-          <w:sz w:val="24"/>
-          <w:szCs w:val="24"/>
-        </w:rPr>
-        <w:t xml:space="preserve">” class, and probably “interface” class. The main use of this </w:t>
-      </w:r>
-      <w:proofErr w:type="spellStart"/>
-      <w:r>
-        <w:rPr>
-          <w:rFonts w:ascii="Times New Roman" w:hAnsi="Times New Roman" w:cs="Times New Roman"/>
-          <w:sz w:val="24"/>
-          <w:szCs w:val="24"/>
-        </w:rPr>
-        <w:t>hashtable</w:t>
-      </w:r>
-      <w:proofErr w:type="spellEnd"/>
-      <w:r>
-        <w:rPr>
-          <w:rFonts w:ascii="Times New Roman" w:hAnsi="Times New Roman" w:cs="Times New Roman"/>
-          <w:sz w:val="24"/>
-          <w:szCs w:val="24"/>
-        </w:rPr>
-        <w:t xml:space="preserve"> is to guarantee that all class having the same </w:t>
-      </w:r>
-      <w:proofErr w:type="spellStart"/>
-      <w:r>
-        <w:rPr>
-          <w:rFonts w:ascii="Times New Roman" w:hAnsi="Times New Roman" w:cs="Times New Roman"/>
-          <w:sz w:val="24"/>
-          <w:szCs w:val="24"/>
-        </w:rPr>
-        <w:t>behaviour</w:t>
-      </w:r>
-      <w:proofErr w:type="spellEnd"/>
-      <w:r>
-        <w:rPr>
-          <w:rFonts w:ascii="Times New Roman" w:hAnsi="Times New Roman" w:cs="Times New Roman"/>
-          <w:sz w:val="24"/>
-          <w:szCs w:val="24"/>
-        </w:rPr>
-        <w:t xml:space="preserve"> and consistency which would be easier for debug.</w:t>
+        <w:t>” class, and probably “interface” class. The main use of this hashtable is to guarantee that all class having the same behaviour and consistency which would be easier for debug.</w:t>
       </w:r>
     </w:p>
     <w:p>
@@ -3428,25 +3230,7 @@
           <w:sz w:val="24"/>
           <w:szCs w:val="24"/>
         </w:rPr>
-        <w:t xml:space="preserve"> graph was implemented based on the matrix </w:t>
-      </w:r>
-      <w:proofErr w:type="spellStart"/>
-      <w:r>
-        <w:rPr>
-          <w:rFonts w:ascii="Times New Roman" w:hAnsi="Times New Roman" w:cs="Times New Roman"/>
-          <w:sz w:val="24"/>
-          <w:szCs w:val="24"/>
-        </w:rPr>
-        <w:t>indextation</w:t>
-      </w:r>
-      <w:proofErr w:type="spellEnd"/>
-      <w:r>
-        <w:rPr>
-          <w:rFonts w:ascii="Times New Roman" w:hAnsi="Times New Roman" w:cs="Times New Roman"/>
-          <w:sz w:val="24"/>
-          <w:szCs w:val="24"/>
-        </w:rPr>
-        <w:t xml:space="preserve"> and mathematical function for conversion</w:t>
+        <w:t xml:space="preserve"> graph was implemented based on the matrix indextation and mathematical function for conversion</w:t>
       </w:r>
     </w:p>
     <w:p>
@@ -3508,7 +3292,6 @@
           <w:szCs w:val="24"/>
         </w:rPr>
       </w:pPr>
-      <w:proofErr w:type="spellStart"/>
       <w:r>
         <w:rPr>
           <w:rFonts w:ascii="Times New Roman" w:hAnsi="Times New Roman" w:cs="Times New Roman"/>
@@ -3519,7 +3302,6 @@
         </w:rPr>
         <w:t>DataFrame</w:t>
       </w:r>
-      <w:proofErr w:type="spellEnd"/>
       <w:r>
         <w:rPr>
           <w:rFonts w:ascii="Times New Roman" w:hAnsi="Times New Roman" w:cs="Times New Roman"/>
@@ -3741,18 +3523,8 @@
           <w:i/>
           <w:iCs/>
         </w:rPr>
-        <w:t xml:space="preserve">The working </w:t>
-      </w:r>
-      <w:proofErr w:type="spellStart"/>
-      <w:r>
-        <w:rPr>
-          <w:rFonts w:ascii="Times New Roman" w:hAnsi="Times New Roman" w:cs="Times New Roman"/>
-          <w:i/>
-          <w:iCs/>
-        </w:rPr>
-        <w:t>progess</w:t>
-      </w:r>
-      <w:proofErr w:type="spellEnd"/>
+        <w:t>The working progess</w:t>
+      </w:r>
     </w:p>
     <w:tbl>
       <w:tblPr>
@@ -5588,25 +5360,7 @@
           <w:sz w:val="24"/>
           <w:szCs w:val="32"/>
         </w:rPr>
-        <w:t xml:space="preserve">: </w:t>
-      </w:r>
-      <w:proofErr w:type="spellStart"/>
-      <w:r>
-        <w:rPr>
-          <w:rFonts w:ascii="Times New Roman" w:hAnsi="Times New Roman" w:cs="Times New Roman"/>
-          <w:sz w:val="24"/>
-          <w:szCs w:val="32"/>
-        </w:rPr>
-        <w:t>Ichiru</w:t>
-      </w:r>
-      <w:proofErr w:type="spellEnd"/>
-      <w:r>
-        <w:rPr>
-          <w:rFonts w:ascii="Times New Roman" w:hAnsi="Times New Roman" w:cs="Times New Roman"/>
-          <w:sz w:val="24"/>
-          <w:szCs w:val="32"/>
-        </w:rPr>
-        <w:t xml:space="preserve"> Take</w:t>
+        <w:t>: Ichiru Take</w:t>
       </w:r>
     </w:p>
     <w:p>
@@ -5867,7 +5621,6 @@
           <w:szCs w:val="32"/>
         </w:rPr>
       </w:pPr>
-      <w:proofErr w:type="spellStart"/>
       <w:r>
         <w:rPr>
           <w:rFonts w:ascii="Times New Roman" w:hAnsi="Times New Roman" w:cs="Times New Roman"/>
@@ -5875,17 +5628,7 @@
           <w:sz w:val="24"/>
           <w:szCs w:val="32"/>
         </w:rPr>
-        <w:t>Trần</w:t>
-      </w:r>
-      <w:proofErr w:type="spellEnd"/>
-      <w:r>
-        <w:rPr>
-          <w:rFonts w:ascii="Times New Roman" w:hAnsi="Times New Roman" w:cs="Times New Roman"/>
-          <w:b/>
-          <w:sz w:val="24"/>
-          <w:szCs w:val="32"/>
-        </w:rPr>
-        <w:t xml:space="preserve"> Ngọc Tiến </w:t>
+        <w:t xml:space="preserve">Trần Ngọc Tiến </w:t>
       </w:r>
       <w:r>
         <w:rPr>
@@ -6203,52 +5946,22 @@
         </w:rPr>
         <w:t xml:space="preserve">: </w:t>
       </w:r>
-      <w:proofErr w:type="spellStart"/>
-      <w:r>
-        <w:rPr>
-          <w:rFonts w:ascii="Times New Roman" w:hAnsi="Times New Roman" w:cs="Times New Roman"/>
-          <w:sz w:val="24"/>
-          <w:szCs w:val="32"/>
-        </w:rPr>
-        <w:t>Numpy</w:t>
-      </w:r>
-      <w:proofErr w:type="spellEnd"/>
-      <w:r>
-        <w:rPr>
-          <w:rFonts w:ascii="Times New Roman" w:hAnsi="Times New Roman" w:cs="Times New Roman"/>
-          <w:sz w:val="24"/>
-          <w:szCs w:val="32"/>
-        </w:rPr>
-        <w:t xml:space="preserve">, Pandas, PyQt5, </w:t>
-      </w:r>
-      <w:proofErr w:type="spellStart"/>
-      <w:r>
-        <w:rPr>
-          <w:rFonts w:ascii="Times New Roman" w:hAnsi="Times New Roman" w:cs="Times New Roman"/>
-          <w:sz w:val="24"/>
-          <w:szCs w:val="32"/>
-        </w:rPr>
-        <w:t>Memory_Profiler</w:t>
-      </w:r>
-      <w:proofErr w:type="spellEnd"/>
-      <w:r>
-        <w:rPr>
-          <w:rFonts w:ascii="Times New Roman" w:hAnsi="Times New Roman" w:cs="Times New Roman"/>
-          <w:sz w:val="24"/>
-          <w:szCs w:val="32"/>
-        </w:rPr>
-        <w:t xml:space="preserve">, </w:t>
-      </w:r>
-      <w:proofErr w:type="spellStart"/>
-      <w:r>
-        <w:rPr>
-          <w:rFonts w:ascii="Times New Roman" w:hAnsi="Times New Roman" w:cs="Times New Roman"/>
-          <w:sz w:val="24"/>
-          <w:szCs w:val="32"/>
-        </w:rPr>
-        <w:t>PyInstaller</w:t>
-      </w:r>
-      <w:proofErr w:type="spellEnd"/>
+      <w:r>
+        <w:rPr>
+          <w:rFonts w:ascii="Times New Roman" w:hAnsi="Times New Roman" w:cs="Times New Roman"/>
+          <w:sz w:val="24"/>
+          <w:szCs w:val="32"/>
+        </w:rPr>
+        <w:t>Numpy, Pandas, PyQt5, Memory_Profiler</w:t>
+      </w:r>
+      <w:r>
+        <w:rPr>
+          <w:rFonts w:ascii="Times New Roman" w:hAnsi="Times New Roman" w:cs="Times New Roman"/>
+          <w:sz w:val="24"/>
+          <w:szCs w:val="32"/>
+        </w:rPr>
+        <w:t>, PyInstaller</w:t>
+      </w:r>
     </w:p>
     <w:p>
       <w:pPr>
@@ -6276,41 +5989,13 @@
         </w:rPr>
         <w:t xml:space="preserve">Built-in Modules: </w:t>
       </w:r>
-      <w:proofErr w:type="spellStart"/>
-      <w:r>
-        <w:rPr>
-          <w:rFonts w:ascii="Times New Roman" w:hAnsi="Times New Roman" w:cs="Times New Roman"/>
-          <w:sz w:val="24"/>
-          <w:szCs w:val="32"/>
-        </w:rPr>
-        <w:t>os</w:t>
-      </w:r>
-      <w:proofErr w:type="spellEnd"/>
-      <w:r>
-        <w:rPr>
-          <w:rFonts w:ascii="Times New Roman" w:hAnsi="Times New Roman" w:cs="Times New Roman"/>
-          <w:sz w:val="24"/>
-          <w:szCs w:val="32"/>
-        </w:rPr>
-        <w:t xml:space="preserve">, sys, time, </w:t>
-      </w:r>
-      <w:proofErr w:type="spellStart"/>
-      <w:r>
-        <w:rPr>
-          <w:rFonts w:ascii="Times New Roman" w:hAnsi="Times New Roman" w:cs="Times New Roman"/>
-          <w:sz w:val="24"/>
-          <w:szCs w:val="32"/>
-        </w:rPr>
-        <w:t>cProfile</w:t>
-      </w:r>
-      <w:proofErr w:type="spellEnd"/>
-      <w:r>
-        <w:rPr>
-          <w:rFonts w:ascii="Times New Roman" w:hAnsi="Times New Roman" w:cs="Times New Roman"/>
-          <w:sz w:val="24"/>
-          <w:szCs w:val="32"/>
-        </w:rPr>
-        <w:t>, logging</w:t>
+      <w:r>
+        <w:rPr>
+          <w:rFonts w:ascii="Times New Roman" w:hAnsi="Times New Roman" w:cs="Times New Roman"/>
+          <w:sz w:val="24"/>
+          <w:szCs w:val="32"/>
+        </w:rPr>
+        <w:t>os, sys, time, cProfile, logging</w:t>
       </w:r>
     </w:p>
     <w:p>

</xml_diff>